<commit_message>
Updated file 1Propuesta. Fixes #11
</commit_message>
<xml_diff>
--- a/Documentation/1Propuesta/1Propuesta.docx
+++ b/Documentation/1Propuesta/1Propuesta.docx
@@ -482,7 +482,7 @@
           <w:szCs w:val="40"/>
           <w:rtl w:val="0"/>
         </w:rPr>
-        <w:t xml:space="preserve">V 1.5  </w:t>
+        <w:t xml:space="preserve">V 1.6  </w:t>
       </w:r>
     </w:p>
     <w:p>
@@ -1476,7 +1476,6 @@
           <w:rtl w:val="0"/>
         </w:rPr>
         <w:tab/>
-        <w:t xml:space="preserve">Desarrollaremos un prototipo que cumpla las funcionalidades que nos ha pedido el cliente. A través de este prototipo el cliente tendrá una idea más clara de cómo va a ser su aplicación y puede que quiera realizar cambios. Del desarrollo completo de la aplicación se encargará otro equipo.</w:t>
       </w:r>
     </w:p>
     <w:p>
@@ -1492,9 +1491,7 @@
           <w:rtl w:val="0"/>
         </w:rPr>
         <w:tab/>
-        <w:tab/>
-        <w:tab/>
-        <w:tab/>
+        <w:t xml:space="preserve">Para que el cliente tenga una idea de la aplicación desarrollaremos la publicación, búsqueda, cancelación y verificación de pedidos y las funcionalidades de valoración entre usuarios y los filtros de búsqueda por valoraciones y cercanía entre ambos, además de bloquear y denunciar para que el cliente tenga una idea de cómo será la aplicación completa. Incluiremos en la implementación también la funcionalidad de usuario premium y usuario básico, al que se le mostrarán pequeños anuncios en la aplicación. También se implementará las publicaciones en twitter a través de la aplicación. Ya que la idea es bastante ambiciosa, símplemente desarrollaremos una pequeña demo de la aplicación para que el cliente tenga una idea de cómo será la aplicación definitiva. En caso de que sobrara tiempo, se desarrollaría el chat y el sistema de log-in y registro.</w:t>
       </w:r>
     </w:p>
     <w:p>
@@ -1613,36 +1610,14 @@
     <w:rPrDefault>
       <w:rPr>
         <w:rFonts w:ascii="Arial" w:cs="Arial" w:eastAsia="Arial" w:hAnsi="Arial"/>
-        <w:b w:val="0"/>
-        <w:i w:val="0"/>
-        <w:smallCaps w:val="0"/>
-        <w:strike w:val="0"/>
-        <w:color w:val="000000"/>
         <w:sz w:val="22"/>
         <w:szCs w:val="22"/>
-        <w:u w:val="none"/>
-        <w:shd w:fill="auto" w:val="clear"/>
-        <w:vertAlign w:val="baseline"/>
         <w:lang w:val="es"/>
       </w:rPr>
     </w:rPrDefault>
     <w:pPrDefault>
       <w:pPr>
-        <w:keepNext w:val="0"/>
-        <w:keepLines w:val="0"/>
-        <w:widowControl w:val="1"/>
-        <w:pBdr>
-          <w:top w:space="0" w:sz="0" w:val="nil"/>
-          <w:left w:space="0" w:sz="0" w:val="nil"/>
-          <w:bottom w:space="0" w:sz="0" w:val="nil"/>
-          <w:right w:space="0" w:sz="0" w:val="nil"/>
-          <w:between w:space="0" w:sz="0" w:val="nil"/>
-        </w:pBdr>
-        <w:shd w:fill="auto" w:val="clear"/>
-        <w:spacing w:after="0" w:before="0" w:line="276" w:lineRule="auto"/>
-        <w:ind w:left="0" w:right="0" w:firstLine="0"/>
-        <w:contextualSpacing w:val="0"/>
-        <w:jc w:val="left"/>
+        <w:spacing w:line="276" w:lineRule="auto"/>
       </w:pPr>
     </w:pPrDefault>
   </w:docDefaults>

</xml_diff>